<commit_message>
fixed structure to follow project guidlines
</commit_message>
<xml_diff>
--- a/contribution-form.docx
+++ b/contribution-form.docx
@@ -179,6 +179,13 @@
               </w:rPr>
               <w:t>Name:</w:t>
             </w:r>
+            <w:r>
+              <w:rPr>
+                <w:color w:val="000000" w:themeColor="text1"/>
+                <w:sz w:val="22"/>
+              </w:rPr>
+              <w:t xml:space="preserve"> Daniel Cardenas</w:t>
+            </w:r>
           </w:p>
         </w:tc>
         <w:tc>
@@ -208,6 +215,13 @@
                 <w:sz w:val="22"/>
               </w:rPr>
               <w:t>:</w:t>
+            </w:r>
+            <w:r>
+              <w:rPr>
+                <w:color w:val="000000" w:themeColor="text1"/>
+                <w:sz w:val="22"/>
+              </w:rPr>
+              <w:t xml:space="preserve"> 50%</w:t>
             </w:r>
           </w:p>
         </w:tc>
@@ -267,21 +281,7 @@
               <w:rPr>
                 <w:b w:val="0"/>
               </w:rPr>
-              <w:t xml:space="preserve">• Developed </w:t>
-            </w:r>
-            <w:proofErr w:type="spellStart"/>
-            <w:r>
-              <w:rPr>
-                <w:b w:val="0"/>
-              </w:rPr>
-              <w:t>ConsoleUI</w:t>
-            </w:r>
-            <w:proofErr w:type="spellEnd"/>
-            <w:r>
-              <w:rPr>
-                <w:b w:val="0"/>
-              </w:rPr>
-              <w:t xml:space="preserve"> class for user input, prompts, and board display</w:t>
+              <w:t>• Developed ConsoleUI class for user input, prompts, and board display</w:t>
             </w:r>
           </w:p>
           <w:p>
@@ -403,6 +403,12 @@
               </w:rPr>
               <w:t>Name:</w:t>
             </w:r>
+            <w:r>
+              <w:rPr>
+                <w:sz w:val="22"/>
+              </w:rPr>
+              <w:t xml:space="preserve"> Gabriel tovar</w:t>
+            </w:r>
           </w:p>
         </w:tc>
         <w:tc>
@@ -432,6 +438,20 @@
                 <w:sz w:val="22"/>
               </w:rPr>
               <w:t>:</w:t>
+            </w:r>
+            <w:r>
+              <w:rPr>
+                <w:b/>
+                <w:sz w:val="22"/>
+              </w:rPr>
+              <w:t xml:space="preserve"> </w:t>
+            </w:r>
+            <w:r>
+              <w:rPr>
+                <w:b/>
+                <w:sz w:val="22"/>
+              </w:rPr>
+              <w:t>50%</w:t>
             </w:r>
           </w:p>
         </w:tc>

</xml_diff>